<commit_message>
Adicao do atributo ano ao Projeto de Lei na documentacao
</commit_message>
<xml_diff>
--- a/Doc/Documento de Negócios.docx
+++ b/Doc/Documento de Negócios.docx
@@ -2095,15 +2095,7 @@
           <w:sz w:val="24"/>
           <w:szCs w:val="24"/>
         </w:rPr>
-        <w:t xml:space="preserve"> </w:t>
-      </w:r>
-      <w:r>
-        <w:rPr>
-          <w:rFonts w:ascii="Arial" w:hAnsi="Arial" w:cs="Arial"/>
-          <w:sz w:val="24"/>
-          <w:szCs w:val="24"/>
-        </w:rPr>
-        <w:t>(Sugerido por Rai Benjamin)</w:t>
+        <w:t xml:space="preserve"> (Sugerido por Rai Benjamin)</w:t>
       </w:r>
       <w:r>
         <w:rPr>
@@ -2247,15 +2239,7 @@
           <w:sz w:val="24"/>
           <w:szCs w:val="24"/>
         </w:rPr>
-        <w:t xml:space="preserve"> </w:t>
-      </w:r>
-      <w:r>
-        <w:rPr>
-          <w:rFonts w:ascii="Arial" w:hAnsi="Arial" w:cs="Arial"/>
-          <w:sz w:val="24"/>
-          <w:szCs w:val="24"/>
-        </w:rPr>
-        <w:t>(Sugerido por Rai Benjamin)</w:t>
+        <w:t xml:space="preserve"> (Sugerido por Rai Benjamin)</w:t>
       </w:r>
       <w:r>
         <w:rPr>
@@ -2335,23 +2319,7 @@
           <w:sz w:val="24"/>
           <w:szCs w:val="24"/>
         </w:rPr>
-        <w:t xml:space="preserve">O sistema deverá ser capaz de autentificar um administrador por meio das credenciais do cadastro. </w:t>
-      </w:r>
-      <w:r>
-        <w:rPr>
-          <w:rFonts w:ascii="Arial" w:hAnsi="Arial" w:cs="Arial"/>
-          <w:sz w:val="24"/>
-          <w:szCs w:val="24"/>
-        </w:rPr>
-        <w:t>(Sugerido por Rai Benjamin)</w:t>
-      </w:r>
-      <w:r>
-        <w:rPr>
-          <w:rFonts w:ascii="Arial" w:hAnsi="Arial" w:cs="Arial"/>
-          <w:sz w:val="24"/>
-          <w:szCs w:val="24"/>
-        </w:rPr>
-        <w:t>.</w:t>
+        <w:t>O sistema deverá ser capaz de autentificar um administrador por meio das credenciais do cadastro. (Sugerido por Rai Benjamin).</w:t>
       </w:r>
     </w:p>
     <w:p>
@@ -2407,15 +2375,7 @@
           <w:sz w:val="24"/>
           <w:szCs w:val="24"/>
         </w:rPr>
-        <w:t xml:space="preserve"> </w:t>
-      </w:r>
-      <w:r>
-        <w:rPr>
-          <w:rFonts w:ascii="Arial" w:hAnsi="Arial" w:cs="Arial"/>
-          <w:sz w:val="24"/>
-          <w:szCs w:val="24"/>
-        </w:rPr>
-        <w:t>(Sugerido por Rai Benjamin)</w:t>
+        <w:t xml:space="preserve"> (Sugerido por Rai Benjamin)</w:t>
       </w:r>
       <w:r>
         <w:rPr>
@@ -6734,7 +6694,7 @@
           <w:sz w:val="24"/>
           <w:szCs w:val="24"/>
         </w:rPr>
-        <w:t>Nº;</w:t>
+        <w:t>Ano;</w:t>
       </w:r>
     </w:p>
     <w:p>
@@ -6758,7 +6718,7 @@
           <w:sz w:val="24"/>
           <w:szCs w:val="24"/>
         </w:rPr>
-        <w:t>Autor;</w:t>
+        <w:t>Nº;</w:t>
       </w:r>
     </w:p>
     <w:p>
@@ -6782,7 +6742,7 @@
           <w:sz w:val="24"/>
           <w:szCs w:val="24"/>
         </w:rPr>
-        <w:t>Assunto;</w:t>
+        <w:t>Autor;</w:t>
       </w:r>
     </w:p>
     <w:p>
@@ -6806,6 +6766,30 @@
           <w:sz w:val="24"/>
           <w:szCs w:val="24"/>
         </w:rPr>
+        <w:t>Assunto;</w:t>
+      </w:r>
+    </w:p>
+    <w:p>
+      <w:pPr>
+        <w:pStyle w:val="PargrafodaLista"/>
+        <w:numPr>
+          <w:ilvl w:val="1"/>
+          <w:numId w:val="24"/>
+        </w:numPr>
+        <w:spacing w:line="360" w:lineRule="auto"/>
+        <w:jc w:val="both"/>
+        <w:rPr>
+          <w:rFonts w:ascii="Arial" w:hAnsi="Arial" w:cs="Arial"/>
+          <w:sz w:val="24"/>
+          <w:szCs w:val="24"/>
+        </w:rPr>
+      </w:pPr>
+      <w:r>
+        <w:rPr>
+          <w:rFonts w:ascii="Arial" w:hAnsi="Arial" w:cs="Arial"/>
+          <w:sz w:val="24"/>
+          <w:szCs w:val="24"/>
+        </w:rPr>
         <w:t>Anotação;</w:t>
       </w:r>
     </w:p>
@@ -7391,6 +7375,7 @@
           <w:sz w:val="24"/>
           <w:szCs w:val="24"/>
         </w:rPr>
+        <w:lastRenderedPageBreak/>
         <w:t>Para todos os casos:</w:t>
       </w:r>
     </w:p>
@@ -7417,7 +7402,6 @@
           <w:sz w:val="24"/>
           <w:szCs w:val="24"/>
         </w:rPr>
-        <w:lastRenderedPageBreak/>
         <w:t>Busca por palavras chave;</w:t>
       </w:r>
       <w:r>
@@ -8305,18 +8289,8 @@
           <w:sz w:val="24"/>
           <w:szCs w:val="24"/>
         </w:rPr>
-        <w:t xml:space="preserve">uma solicitação de atualização manual do </w:t>
-      </w:r>
-      <w:proofErr w:type="spellStart"/>
-      <w:r>
-        <w:rPr>
-          <w:rFonts w:ascii="Arial" w:hAnsi="Arial" w:cs="Arial"/>
-          <w:sz w:val="24"/>
-          <w:szCs w:val="24"/>
-        </w:rPr>
-        <w:t>adminstrador</w:t>
-      </w:r>
-      <w:proofErr w:type="spellEnd"/>
+        <w:t>uma solicitação de atualização manual do adminstrador</w:t>
+      </w:r>
       <w:r>
         <w:rPr>
           <w:rFonts w:ascii="Arial" w:hAnsi="Arial" w:cs="Arial"/>
@@ -9080,18 +9054,8 @@
           <w:sz w:val="24"/>
           <w:szCs w:val="24"/>
         </w:rPr>
-        <w:t>http://www.cmmc.com.br/projetos/</w:t>
-      </w:r>
-      <w:proofErr w:type="spellStart"/>
-      <w:r>
-        <w:rPr>
-          <w:rFonts w:ascii="Arial" w:hAnsi="Arial" w:cs="Arial"/>
-          <w:sz w:val="24"/>
-          <w:szCs w:val="24"/>
-        </w:rPr>
-        <w:t>plo.php</w:t>
-      </w:r>
-      <w:proofErr w:type="spellEnd"/>
+        <w:t>http://www.cmmc.com.br/projetos/plo.php</w:t>
+      </w:r>
       <w:r>
         <w:rPr>
           <w:rFonts w:ascii="Arial" w:hAnsi="Arial" w:cs="Arial"/>
@@ -9146,7 +9110,7 @@
           <w:sz w:val="24"/>
           <w:szCs w:val="24"/>
         </w:rPr>
-        <w:t>Nº;</w:t>
+        <w:t>Ano;</w:t>
       </w:r>
     </w:p>
     <w:p>
@@ -9170,7 +9134,7 @@
           <w:sz w:val="24"/>
           <w:szCs w:val="24"/>
         </w:rPr>
-        <w:t>Autor;</w:t>
+        <w:t>Nº;</w:t>
       </w:r>
     </w:p>
     <w:p>
@@ -9194,7 +9158,7 @@
           <w:sz w:val="24"/>
           <w:szCs w:val="24"/>
         </w:rPr>
-        <w:t>Assunto;</w:t>
+        <w:t>Autor;</w:t>
       </w:r>
     </w:p>
     <w:p>
@@ -9218,6 +9182,30 @@
           <w:sz w:val="24"/>
           <w:szCs w:val="24"/>
         </w:rPr>
+        <w:t>Assunto;</w:t>
+      </w:r>
+    </w:p>
+    <w:p>
+      <w:pPr>
+        <w:pStyle w:val="PargrafodaLista"/>
+        <w:numPr>
+          <w:ilvl w:val="1"/>
+          <w:numId w:val="6"/>
+        </w:numPr>
+        <w:spacing w:line="360" w:lineRule="auto"/>
+        <w:jc w:val="both"/>
+        <w:rPr>
+          <w:rFonts w:ascii="Arial" w:hAnsi="Arial" w:cs="Arial"/>
+          <w:sz w:val="24"/>
+          <w:szCs w:val="24"/>
+        </w:rPr>
+      </w:pPr>
+      <w:r>
+        <w:rPr>
+          <w:rFonts w:ascii="Arial" w:hAnsi="Arial" w:cs="Arial"/>
+          <w:sz w:val="24"/>
+          <w:szCs w:val="24"/>
+        </w:rPr>
         <w:t>Anotação;</w:t>
       </w:r>
     </w:p>
@@ -9414,6 +9402,7 @@
           <w:sz w:val="24"/>
           <w:szCs w:val="24"/>
         </w:rPr>
+        <w:lastRenderedPageBreak/>
         <w:t xml:space="preserve">Caso de Uso </w:t>
       </w:r>
       <w:r>
@@ -9453,7 +9442,6 @@
           <w:sz w:val="24"/>
           <w:szCs w:val="24"/>
         </w:rPr>
-        <w:lastRenderedPageBreak/>
         <w:t>Ator</w:t>
       </w:r>
       <w:r>

</xml_diff>